<commit_message>
Week 2 document changes wq
</commit_message>
<xml_diff>
--- a/Week 2/Week 2.docx
+++ b/Week 2/Week 2.docx
@@ -3328,17 +3328,6 @@
           <w:szCs w:val="22"/>
         </w:rPr>
       </w:pPr>
-    </w:p>
-    <w:p>
-      <w:pPr>
-        <w:pStyle w:val="NormalWeb"/>
-        <w:spacing w:before="0" w:beforeAutospacing="0" w:after="0" w:afterAutospacing="0"/>
-        <w:rPr>
-          <w:rFonts w:ascii="Arial" w:hAnsi="Arial" w:cs="Arial"/>
-          <w:sz w:val="22"/>
-          <w:szCs w:val="22"/>
-        </w:rPr>
-      </w:pPr>
       <w:r>
         <w:rPr>
           <w:rFonts w:ascii="Arial" w:hAnsi="Arial" w:cs="Arial"/>
@@ -3535,6 +3524,14 @@
         </w:rPr>
         <w:t>prediction = theta' * x;</w:t>
       </w:r>
+    </w:p>
+    <w:p>
+      <w:pPr>
+        <w:spacing w:after="0" w:line="240" w:lineRule="auto"/>
+        <w:rPr>
+          <w:rFonts w:ascii="Arial" w:hAnsi="Arial" w:cs="Arial"/>
+        </w:rPr>
+      </w:pPr>
     </w:p>
     <w:p>
       <w:pPr>

</xml_diff>